<commit_message>
Changed text of notes and improvements document.
</commit_message>
<xml_diff>
--- a/Notes and Improvemnts.docx
+++ b/Notes and Improvemnts.docx
@@ -25,15 +25,26 @@
         <w:rPr>
           <w:sz w:val="24"/>
         </w:rPr>
-        <w:t>My name is Denis Kotolenko and this work / project is intented for use as recruitment process for UPS Eindhoven for position „Senior Software Developer“.</w:t>
-      </w:r>
-    </w:p>
-    <w:p>
-      <w:pPr>
-        <w:rPr>
-          <w:sz w:val="24"/>
-        </w:rPr>
-      </w:pPr>
+        <w:t>The</w:t>
+      </w:r>
+      <w:r>
+        <w:rPr>
+          <w:sz w:val="24"/>
+        </w:rPr>
+        <w:t xml:space="preserve">se are some notes </w:t>
+      </w:r>
+      <w:r>
+        <w:rPr>
+          <w:sz w:val="24"/>
+        </w:rPr>
+        <w:t xml:space="preserve">I </w:t>
+      </w:r>
+      <w:r>
+        <w:rPr>
+          <w:sz w:val="24"/>
+        </w:rPr>
+        <w:t>have about current state of project:</w:t>
+      </w:r>
     </w:p>
     <w:p>
       <w:pPr>
@@ -520,7 +531,19 @@
         <w:rPr>
           <w:sz w:val="24"/>
         </w:rPr>
-        <w:t>- move from .NET framework to .NET Core (figured out late in development that app is on .NET Framework 4.7.1)</w:t>
+        <w:t>- move from .NET framework to .NET Core (figured out late in development that app is on .NET Framework 4.7.</w:t>
+      </w:r>
+      <w:r>
+        <w:rPr>
+          <w:sz w:val="24"/>
+        </w:rPr>
+        <w:t>2</w:t>
+      </w:r>
+      <w:r>
+        <w:rPr>
+          <w:sz w:val="24"/>
+        </w:rPr>
+        <w:t>)</w:t>
       </w:r>
     </w:p>
     <w:p>
@@ -536,8 +559,52 @@
         </w:rPr>
         <w:t>- Add check for connection on application initialization</w:t>
       </w:r>
+    </w:p>
+    <w:p>
+      <w:pPr>
+        <w:contextualSpacing/>
+        <w:rPr>
+          <w:sz w:val="24"/>
+        </w:rPr>
+      </w:pPr>
       <w:bookmarkStart w:id="0" w:name="_GoBack"/>
       <w:bookmarkEnd w:id="0"/>
+    </w:p>
+    <w:p>
+      <w:pPr>
+        <w:contextualSpacing/>
+        <w:rPr>
+          <w:sz w:val="24"/>
+        </w:rPr>
+      </w:pPr>
+    </w:p>
+    <w:p>
+      <w:pPr>
+        <w:contextualSpacing/>
+        <w:rPr>
+          <w:sz w:val="24"/>
+        </w:rPr>
+      </w:pPr>
+      <w:r>
+        <w:rPr>
+          <w:sz w:val="24"/>
+        </w:rPr>
+        <w:t>Thanks,</w:t>
+      </w:r>
+    </w:p>
+    <w:p>
+      <w:pPr>
+        <w:contextualSpacing/>
+        <w:rPr>
+          <w:sz w:val="24"/>
+        </w:rPr>
+      </w:pPr>
+      <w:r>
+        <w:rPr>
+          <w:sz w:val="24"/>
+        </w:rPr>
+        <w:t>Denis Kotolenko</w:t>
+      </w:r>
     </w:p>
     <w:sectPr>
       <w:pgSz w:w="11906" w:h="16838"/>

</xml_diff>

<commit_message>
Improved notes and improvments document.
</commit_message>
<xml_diff>
--- a/Notes and Improvemnts.docx
+++ b/Notes and Improvemnts.docx
@@ -195,6 +195,22 @@
         <w:rPr>
           <w:sz w:val="24"/>
         </w:rPr>
+        <w:t>- Implemented 2 days before deadline</w:t>
+      </w:r>
+      <w:bookmarkStart w:id="0" w:name="_GoBack"/>
+      <w:bookmarkEnd w:id="0"/>
+    </w:p>
+    <w:p>
+      <w:pPr>
+        <w:contextualSpacing/>
+        <w:rPr>
+          <w:sz w:val="24"/>
+        </w:rPr>
+      </w:pPr>
+      <w:r>
+        <w:rPr>
+          <w:sz w:val="24"/>
+        </w:rPr>
         <w:t>- Full Software Requirements Specification Documentation</w:t>
       </w:r>
       <w:r>
@@ -567,8 +583,6 @@
           <w:sz w:val="24"/>
         </w:rPr>
       </w:pPr>
-      <w:bookmarkStart w:id="0" w:name="_GoBack"/>
-      <w:bookmarkEnd w:id="0"/>
     </w:p>
     <w:p>
       <w:pPr>

</xml_diff>

<commit_message>
Improved notes and improvments document 2.
</commit_message>
<xml_diff>
--- a/Notes and Improvemnts.docx
+++ b/Notes and Improvemnts.docx
@@ -197,222 +197,252 @@
         </w:rPr>
         <w:t>- Implemented 2 days before deadline</w:t>
       </w:r>
+    </w:p>
+    <w:p>
+      <w:pPr>
+        <w:contextualSpacing/>
+        <w:rPr>
+          <w:sz w:val="24"/>
+        </w:rPr>
+      </w:pPr>
+      <w:r>
+        <w:rPr>
+          <w:sz w:val="24"/>
+        </w:rPr>
+        <w:t>- Full Software Requirements Specification Documentation</w:t>
+      </w:r>
+      <w:r>
+        <w:rPr>
+          <w:sz w:val="24"/>
+        </w:rPr>
+        <w:t xml:space="preserve"> with Sequence Diagrams</w:t>
+      </w:r>
+      <w:r>
+        <w:rPr>
+          <w:sz w:val="24"/>
+        </w:rPr>
+        <w:t xml:space="preserve"> (please read...)</w:t>
+      </w:r>
+    </w:p>
+    <w:p>
+      <w:pPr>
+        <w:contextualSpacing/>
+        <w:rPr>
+          <w:sz w:val="24"/>
+        </w:rPr>
+      </w:pPr>
+      <w:r>
+        <w:rPr>
+          <w:sz w:val="24"/>
+        </w:rPr>
+        <w:t>- Implemented logging mechanism (log4net)</w:t>
+      </w:r>
+    </w:p>
+    <w:p>
+      <w:pPr>
+        <w:contextualSpacing/>
+        <w:rPr>
+          <w:sz w:val="24"/>
+        </w:rPr>
+      </w:pPr>
+      <w:r>
+        <w:rPr>
+          <w:sz w:val="24"/>
+        </w:rPr>
+        <w:t>-</w:t>
+      </w:r>
+      <w:r>
+        <w:rPr>
+          <w:sz w:val="24"/>
+        </w:rPr>
+        <w:t xml:space="preserve"> </w:t>
+      </w:r>
+      <w:r>
+        <w:rPr>
+          <w:sz w:val="24"/>
+        </w:rPr>
+        <w:t>Thread safety (only one instance of ApiClient</w:t>
+      </w:r>
+      <w:r>
+        <w:rPr>
+          <w:sz w:val="24"/>
+        </w:rPr>
+        <w:t xml:space="preserve"> which wraps HttpClient whose methods are thread safe</w:t>
+      </w:r>
+      <w:r>
+        <w:rPr>
+          <w:sz w:val="24"/>
+        </w:rPr>
+        <w:t>)</w:t>
+      </w:r>
+    </w:p>
+    <w:p>
+      <w:pPr>
+        <w:contextualSpacing/>
+        <w:rPr>
+          <w:sz w:val="24"/>
+        </w:rPr>
+      </w:pPr>
+      <w:r>
+        <w:rPr>
+          <w:sz w:val="24"/>
+        </w:rPr>
+        <w:t>-</w:t>
+      </w:r>
+      <w:r>
+        <w:rPr>
+          <w:sz w:val="24"/>
+        </w:rPr>
+        <w:t xml:space="preserve"> </w:t>
+      </w:r>
+      <w:r>
+        <w:rPr>
+          <w:sz w:val="24"/>
+        </w:rPr>
+        <w:t>Asyncrhrous calls to web api with no possiblities to skip over code before reciving message from web api (full async await chain)</w:t>
+      </w:r>
+    </w:p>
+    <w:p>
+      <w:pPr>
+        <w:contextualSpacing/>
+        <w:rPr>
+          <w:sz w:val="24"/>
+        </w:rPr>
+      </w:pPr>
+      <w:r>
+        <w:rPr>
+          <w:sz w:val="24"/>
+        </w:rPr>
+        <w:t>-</w:t>
+      </w:r>
+      <w:r>
+        <w:rPr>
+          <w:sz w:val="24"/>
+        </w:rPr>
+        <w:t xml:space="preserve"> </w:t>
+      </w:r>
+      <w:r>
+        <w:rPr>
+          <w:sz w:val="24"/>
+        </w:rPr>
+        <w:t>Achitecture</w:t>
+      </w:r>
+      <w:r>
+        <w:rPr>
+          <w:sz w:val="24"/>
+        </w:rPr>
+        <w:t xml:space="preserve"> and programing stlye</w:t>
+      </w:r>
+      <w:r>
+        <w:rPr>
+          <w:sz w:val="24"/>
+        </w:rPr>
+        <w:t xml:space="preserve"> is set in that way that it can be scalable</w:t>
+      </w:r>
+    </w:p>
+    <w:p>
+      <w:pPr>
+        <w:contextualSpacing/>
+        <w:rPr>
+          <w:sz w:val="24"/>
+        </w:rPr>
+      </w:pPr>
+      <w:r>
+        <w:rPr>
+          <w:sz w:val="24"/>
+        </w:rPr>
+        <w:t>-</w:t>
+      </w:r>
+      <w:r>
+        <w:rPr>
+          <w:sz w:val="24"/>
+        </w:rPr>
+        <w:t xml:space="preserve"> </w:t>
+      </w:r>
+      <w:r>
+        <w:rPr>
+          <w:sz w:val="24"/>
+        </w:rPr>
+        <w:t xml:space="preserve">Code is </w:t>
+      </w:r>
+      <w:r>
+        <w:rPr>
+          <w:sz w:val="24"/>
+        </w:rPr>
+        <w:t>excelently</w:t>
+      </w:r>
+      <w:r>
+        <w:rPr>
+          <w:sz w:val="24"/>
+        </w:rPr>
+        <w:t xml:space="preserve"> documented (Summaries are everywhere</w:t>
+      </w:r>
+      <w:r>
+        <w:rPr>
+          <w:sz w:val="24"/>
+        </w:rPr>
+        <w:t xml:space="preserve"> in code</w:t>
+      </w:r>
+      <w:r>
+        <w:rPr>
+          <w:sz w:val="24"/>
+        </w:rPr>
+        <w:t>)</w:t>
+      </w:r>
+    </w:p>
+    <w:p>
+      <w:pPr>
+        <w:contextualSpacing/>
+        <w:rPr>
+          <w:sz w:val="24"/>
+        </w:rPr>
+      </w:pPr>
+      <w:r>
+        <w:rPr>
+          <w:sz w:val="24"/>
+        </w:rPr>
+        <w:t>-</w:t>
+      </w:r>
+      <w:r>
+        <w:rPr>
+          <w:sz w:val="24"/>
+        </w:rPr>
+        <w:t xml:space="preserve"> </w:t>
+      </w:r>
+      <w:r>
+        <w:rPr>
+          <w:sz w:val="24"/>
+        </w:rPr>
+        <w:t>OK security (connection to web api using bearer token which ensures atleast some kind of security)</w:t>
+      </w:r>
+    </w:p>
+    <w:p>
+      <w:pPr>
+        <w:contextualSpacing/>
+        <w:rPr>
+          <w:sz w:val="24"/>
+        </w:rPr>
+      </w:pPr>
+      <w:r>
+        <w:rPr>
+          <w:sz w:val="24"/>
+        </w:rPr>
+        <w:t>-</w:t>
+      </w:r>
+      <w:r>
+        <w:rPr>
+          <w:sz w:val="24"/>
+        </w:rPr>
+        <w:t xml:space="preserve"> </w:t>
+      </w:r>
+      <w:r>
+        <w:rPr>
+          <w:sz w:val="24"/>
+        </w:rPr>
+        <w:t>Mostly unit tested</w:t>
+      </w:r>
       <w:bookmarkStart w:id="0" w:name="_GoBack"/>
       <w:bookmarkEnd w:id="0"/>
-    </w:p>
-    <w:p>
-      <w:pPr>
-        <w:contextualSpacing/>
-        <w:rPr>
-          <w:sz w:val="24"/>
-        </w:rPr>
-      </w:pPr>
-      <w:r>
-        <w:rPr>
-          <w:sz w:val="24"/>
-        </w:rPr>
-        <w:t>- Full Software Requirements Specification Documentation</w:t>
-      </w:r>
-      <w:r>
-        <w:rPr>
-          <w:sz w:val="24"/>
-        </w:rPr>
-        <w:t xml:space="preserve"> with Sequence Diagrams</w:t>
-      </w:r>
-      <w:r>
-        <w:rPr>
-          <w:sz w:val="24"/>
-        </w:rPr>
-        <w:t xml:space="preserve"> (please read...)</w:t>
-      </w:r>
-    </w:p>
-    <w:p>
-      <w:pPr>
-        <w:contextualSpacing/>
-        <w:rPr>
-          <w:sz w:val="24"/>
-        </w:rPr>
-      </w:pPr>
-      <w:r>
-        <w:rPr>
-          <w:sz w:val="24"/>
-        </w:rPr>
-        <w:t>- Implemented logging mechanism (log4net)</w:t>
-      </w:r>
-    </w:p>
-    <w:p>
-      <w:pPr>
-        <w:contextualSpacing/>
-        <w:rPr>
-          <w:sz w:val="24"/>
-        </w:rPr>
-      </w:pPr>
-      <w:r>
-        <w:rPr>
-          <w:sz w:val="24"/>
-        </w:rPr>
-        <w:t>-</w:t>
-      </w:r>
-      <w:r>
-        <w:rPr>
-          <w:sz w:val="24"/>
-        </w:rPr>
-        <w:t xml:space="preserve"> </w:t>
-      </w:r>
-      <w:r>
-        <w:rPr>
-          <w:sz w:val="24"/>
-        </w:rPr>
-        <w:t>Thread safety (only one instance of ApiClient)</w:t>
-      </w:r>
-    </w:p>
-    <w:p>
-      <w:pPr>
-        <w:contextualSpacing/>
-        <w:rPr>
-          <w:sz w:val="24"/>
-        </w:rPr>
-      </w:pPr>
-      <w:r>
-        <w:rPr>
-          <w:sz w:val="24"/>
-        </w:rPr>
-        <w:t>-</w:t>
-      </w:r>
-      <w:r>
-        <w:rPr>
-          <w:sz w:val="24"/>
-        </w:rPr>
-        <w:t xml:space="preserve"> </w:t>
-      </w:r>
-      <w:r>
-        <w:rPr>
-          <w:sz w:val="24"/>
-        </w:rPr>
-        <w:t>Asyncrhrous calls to web api with no possiblities to skip over code before reciving message from web api (full async await chain)</w:t>
-      </w:r>
-    </w:p>
-    <w:p>
-      <w:pPr>
-        <w:contextualSpacing/>
-        <w:rPr>
-          <w:sz w:val="24"/>
-        </w:rPr>
-      </w:pPr>
-      <w:r>
-        <w:rPr>
-          <w:sz w:val="24"/>
-        </w:rPr>
-        <w:t>-</w:t>
-      </w:r>
-      <w:r>
-        <w:rPr>
-          <w:sz w:val="24"/>
-        </w:rPr>
-        <w:t xml:space="preserve"> </w:t>
-      </w:r>
-      <w:r>
-        <w:rPr>
-          <w:sz w:val="24"/>
-        </w:rPr>
-        <w:t>Achitecture is set in that way that it can be scalable</w:t>
-      </w:r>
-      <w:r>
-        <w:rPr>
-          <w:sz w:val="24"/>
-        </w:rPr>
-        <w:t xml:space="preserve"> (separation of concerns)</w:t>
-      </w:r>
-    </w:p>
-    <w:p>
-      <w:pPr>
-        <w:contextualSpacing/>
-        <w:rPr>
-          <w:sz w:val="24"/>
-        </w:rPr>
-      </w:pPr>
-      <w:r>
-        <w:rPr>
-          <w:sz w:val="24"/>
-        </w:rPr>
-        <w:t>-</w:t>
-      </w:r>
-      <w:r>
-        <w:rPr>
-          <w:sz w:val="24"/>
-        </w:rPr>
-        <w:t xml:space="preserve"> </w:t>
-      </w:r>
-      <w:r>
-        <w:rPr>
-          <w:sz w:val="24"/>
-        </w:rPr>
-        <w:t xml:space="preserve">Code is </w:t>
-      </w:r>
-      <w:r>
-        <w:rPr>
-          <w:sz w:val="24"/>
-        </w:rPr>
-        <w:t>excelently</w:t>
-      </w:r>
-      <w:r>
-        <w:rPr>
-          <w:sz w:val="24"/>
-        </w:rPr>
-        <w:t xml:space="preserve"> documented (Summaries are everywhere)</w:t>
-      </w:r>
-    </w:p>
-    <w:p>
-      <w:pPr>
-        <w:contextualSpacing/>
-        <w:rPr>
-          <w:sz w:val="24"/>
-        </w:rPr>
-      </w:pPr>
-      <w:r>
-        <w:rPr>
-          <w:sz w:val="24"/>
-        </w:rPr>
-        <w:t>-</w:t>
-      </w:r>
-      <w:r>
-        <w:rPr>
-          <w:sz w:val="24"/>
-        </w:rPr>
-        <w:t xml:space="preserve"> </w:t>
-      </w:r>
-      <w:r>
-        <w:rPr>
-          <w:sz w:val="24"/>
-        </w:rPr>
-        <w:t>OK security (connection to web api using bearer token which ensures atleast some kind of security)</w:t>
-      </w:r>
-    </w:p>
-    <w:p>
-      <w:pPr>
-        <w:contextualSpacing/>
-        <w:rPr>
-          <w:sz w:val="24"/>
-        </w:rPr>
-      </w:pPr>
-      <w:r>
-        <w:rPr>
-          <w:sz w:val="24"/>
-        </w:rPr>
-        <w:t>-</w:t>
-      </w:r>
-      <w:r>
-        <w:rPr>
-          <w:sz w:val="24"/>
-        </w:rPr>
-        <w:t xml:space="preserve"> </w:t>
-      </w:r>
-      <w:r>
-        <w:rPr>
-          <w:sz w:val="24"/>
-        </w:rPr>
-        <w:t>Mostly unit tested</w:t>
-      </w:r>
     </w:p>
     <w:p>
       <w:pPr>

</xml_diff>